<commit_message>
fix: skoro hotova dokumentace
</commit_message>
<xml_diff>
--- a/Docs/web-design-dokumentace.docx
+++ b/Docs/web-design-dokumentace.docx
@@ -251,20 +251,17 @@
       </w:r>
       <w:r>
         <w:rPr/>
+        <w:t>Maksym Kuzma, Marek Ötwös, Ondřej Pešek</w:t>
       </w:r>
       <w:bookmarkStart w:id="1" w:name="Text4_kopie_1"/>
+      <w:r>
+        <w:rPr/>
+      </w:r>
+      <w:r>
+        <w:rPr/>
+        <w:fldChar w:fldCharType="end"/>
+      </w:r>
       <w:bookmarkEnd w:id="1"/>
-      <w:r>
-        <w:rPr/>
-        <w:t>Maksym Kuzma, Marek Ötwös, Ondřej Pešek</w:t>
-      </w:r>
-      <w:r>
-        <w:rPr/>
-      </w:r>
-      <w:r>
-        <w:rPr/>
-        <w:fldChar w:fldCharType="end"/>
-      </w:r>
       <w:r>
         <w:rPr/>
         <w:t xml:space="preserve"> </w:t>
@@ -306,9 +303,6 @@
       <w:r>
         <w:rPr/>
         <w:fldChar w:fldCharType="separate"/>
-      </w:r>
-      <w:r>
-        <w:rPr/>
       </w:r>
       <w:r>
         <w:rPr/>
@@ -388,6 +382,7 @@
             <w:rPr>
               <w:webHidden/>
               <w:rStyle w:val="Odkaznarejstk"/>
+              <w:vanish w:val="false"/>
             </w:rPr>
             <w:instrText xml:space="preserve"> TOC \z \o "1-3" \u \h</w:instrText>
           </w:r>
@@ -395,6 +390,7 @@
             <w:rPr>
               <w:webHidden/>
               <w:rStyle w:val="Odkaznarejstk"/>
+              <w:vanish w:val="false"/>
             </w:rPr>
             <w:fldChar w:fldCharType="separate"/>
           </w:r>
@@ -403,6 +399,7 @@
               <w:rPr>
                 <w:webHidden/>
                 <w:rStyle w:val="Odkaznarejstk"/>
+                <w:vanish w:val="false"/>
               </w:rPr>
               <w:t>1</w:t>
             </w:r>
@@ -488,6 +485,7 @@
               <w:rPr>
                 <w:webHidden/>
                 <w:rStyle w:val="Odkaznarejstk"/>
+                <w:vanish w:val="false"/>
               </w:rPr>
               <w:t>2</w:t>
             </w:r>
@@ -573,6 +571,7 @@
               <w:rPr>
                 <w:webHidden/>
                 <w:rStyle w:val="Odkaznarejstk"/>
+                <w:vanish w:val="false"/>
               </w:rPr>
               <w:t>3</w:t>
             </w:r>
@@ -656,6 +655,7 @@
               <w:rPr>
                 <w:webHidden/>
                 <w:rStyle w:val="Odkaznarejstk"/>
+                <w:vanish w:val="false"/>
               </w:rPr>
               <w:t>3.1</w:t>
             </w:r>
@@ -738,6 +738,7 @@
               <w:rPr>
                 <w:webHidden/>
                 <w:rStyle w:val="Odkaznarejstk"/>
+                <w:vanish w:val="false"/>
               </w:rPr>
               <w:t>3.1.1</w:t>
             </w:r>
@@ -820,6 +821,7 @@
               <w:rPr>
                 <w:webHidden/>
                 <w:rStyle w:val="Odkaznarejstk"/>
+                <w:vanish w:val="false"/>
               </w:rPr>
               <w:t>3.1.2</w:t>
             </w:r>
@@ -901,6 +903,7 @@
               <w:rPr>
                 <w:webHidden/>
                 <w:rStyle w:val="Odkaznarejstk"/>
+                <w:vanish w:val="false"/>
               </w:rPr>
               <w:t>3.2</w:t>
             </w:r>
@@ -984,6 +987,7 @@
               <w:rPr>
                 <w:webHidden/>
                 <w:rStyle w:val="Odkaznarejstk"/>
+                <w:vanish w:val="false"/>
               </w:rPr>
               <w:t>4</w:t>
             </w:r>
@@ -1095,8 +1099,8 @@
         <w:ind w:hanging="431" w:left="431"/>
         <w:rPr/>
       </w:pPr>
-      <w:bookmarkStart w:id="3" w:name="_Toc177628935"/>
-      <w:bookmarkStart w:id="4" w:name="_Toc97126662"/>
+      <w:bookmarkStart w:id="3" w:name="_Toc97126662"/>
+      <w:bookmarkStart w:id="4" w:name="_Toc177628935"/>
       <w:r>
         <w:rPr/>
         <w:t>Úvod</w:t>
@@ -1106,28 +1110,34 @@
     </w:p>
     <w:p>
       <w:pPr>
-        <w:pStyle w:val="Normal"/>
-        <w:rPr/>
-      </w:pPr>
-      <w:r>
-        <w:rPr/>
-        <w:t xml:space="preserve">Webová stránka Poliklinika Zdraví se snaží prezentovat fiktivní zdravotnické zařízení </w:t>
-      </w:r>
-      <w:r>
-        <w:rPr/>
-        <w:t>tak, aby</w:t>
-      </w:r>
-      <w:r>
-        <w:rPr/>
-        <w:t xml:space="preserve"> umožni</w:t>
-      </w:r>
-      <w:r>
-        <w:rPr/>
-        <w:t>l</w:t>
-      </w:r>
-      <w:r>
-        <w:rPr/>
-        <w:t>a</w:t>
+        <w:pStyle w:val="BodyText"/>
+        <w:rPr/>
+      </w:pPr>
+      <w:r>
+        <w:rPr/>
+        <w:t>Webová stránka Poliklinika Zdraví se snaží prezentovat fiktivní zdravotnické zařízení tak, aby umožnila návštěvníkům rychle najít podstatné informace – kontakt, poskytované služby, výpis lékařů a oddělení. Web je navržen tak, aby uživatel nemusel složitě vyhledávat informace na více místech, ale měl vše k dispozici v jednotném a logicky uspořádaném prostředí. Každá stránka obsahuje jasné členění, zvýrazněné důležité informace, navigaci a jasné možnosti, jak pokračovat v dalším kroku, například při rezervaci termínu.</w:t>
+      </w:r>
+    </w:p>
+    <w:p>
+      <w:pPr>
+        <w:pStyle w:val="BodyText"/>
+        <w:rPr/>
+      </w:pPr>
+      <w:r>
+        <w:rPr/>
+        <w:t>Důraz byl kladen také na</w:t>
+      </w:r>
+      <w:r>
+        <w:rPr/>
+        <w:t xml:space="preserve"> použitelnost na zařízeních různých velikostí (desktop, telefon,..), tak i přístupnost (z angl. accessibility, A11Y), která zahrnuje sémantické HTML, alt popisy obrázků, odpovídající strukturu nadpisů, dostatečný kontrast barev a jednoduché ovládání pro uživatele, kteří využivají asistivní technologie (např. čtečka pro nevidomé). </w:t>
+      </w:r>
+      <w:r>
+        <w:rPr/>
+        <w:t xml:space="preserve">Současně myslíme i na </w:t>
+      </w:r>
+      <w:r>
+        <w:rPr/>
+        <w:t>webové parsery (např. indexování stránky Googlem).</w:t>
       </w:r>
       <w:r>
         <w:rPr/>
@@ -1135,41 +1145,17 @@
       </w:r>
       <w:r>
         <w:rPr/>
-        <w:t xml:space="preserve">návštěvníkům rychle najít podstatné informace – kontakt, poskytované služby, výpis lékařů a oddělení. Cílem webu je jak použitelnost na zařízeních různých velikostí (desktop, telefon,..), tak i přístupnost </w:t>
-      </w:r>
-      <w:r>
-        <w:rPr/>
-        <w:t xml:space="preserve">(z angl. accessibility, A11Y) </w:t>
-      </w:r>
-      <w:r>
-        <w:rPr/>
-        <w:t xml:space="preserve">pro uživatele s omezením, kteří využivají </w:t>
-      </w:r>
-      <w:r>
-        <w:rPr/>
-        <w:t>asistivní technologie (např. čtečka pro nevidomé), či webové parsery (např. indexování stránky Googlem). Dále je cílem webu vypadat důvěryhodně, jelikož cílovým uživatelem je někdo, kdo nám předává důvěru při řešení svých zdravotních obtíží.</w:t>
-      </w:r>
-    </w:p>
-    <w:p>
-      <w:pPr>
-        <w:pStyle w:val="Normal"/>
-        <w:rPr/>
-      </w:pPr>
-      <w:r>
-        <w:rPr/>
-        <w:t xml:space="preserve">Seminární práce </w:t>
-      </w:r>
-      <w:r>
-        <w:rPr/>
-        <w:t>je tvořen</w:t>
-      </w:r>
-      <w:r>
-        <w:rPr/>
-        <w:t xml:space="preserve">a </w:t>
-      </w:r>
-      <w:r>
-        <w:rPr/>
-        <w:t xml:space="preserve">třemi hlavními částmi – </w:t>
+        <w:t>Dále je cílem webu vypadat důvěryhodně, jelikož cílovým uživatelem je někdo, kdo nám předává důvěru při řešení svých zdravotních obtíží.</w:t>
+      </w:r>
+    </w:p>
+    <w:p>
+      <w:pPr>
+        <w:pStyle w:val="BodyText"/>
+        <w:rPr/>
+      </w:pPr>
+      <w:r>
+        <w:rPr/>
+        <w:t xml:space="preserve">Seminární práce je tvořena třemi hlavními částmi – </w:t>
       </w:r>
       <w:hyperlink r:id="rId3">
         <w:r>
@@ -1193,15 +1179,7 @@
       </w:hyperlink>
       <w:r>
         <w:rPr/>
-        <w:t xml:space="preserve"> a </w:t>
-      </w:r>
-      <w:r>
-        <w:rPr/>
-        <w:t xml:space="preserve">touto </w:t>
-      </w:r>
-      <w:r>
-        <w:rPr/>
-        <w:t>dokumentací. Wireframe slouží jako vizuální návrh struktury a rozložení obsahu, který určuje podobu navigace, uspořádání jednotlivých stránek a tok rezervace. HTML verze následně tento návrh převádí do funkční podoby a ukazuje, jak bude web reálně fungovat v prohlížeči včetně responzivity a přístupnosti. Dokumentace doplňuje technické informace o chování stránek, použitých technologiích a popisuje splnění všech požadavků definovaných v zadání projektu.</w:t>
+        <w:t xml:space="preserve"> a touto dokumentací. Wireframe slouží jako vizuální návrh struktury a rozložení obsahu, který určuje podobu navigace, uspořádání jednotlivých stránek a tok rezervace. HTML verze následně tento návrh převádí do funkční podoby a ukazuje, jak bude web reálně fungovat v prohlížeči včetně responzivity a přístupnosti. Dokumentace doplňuje technické informace o chování stránek, použitých technologiích a popisuje splnění všech požadavků definovaných v zadání projektu.</w:t>
       </w:r>
       <w:r>
         <w:br w:type="page"/>
@@ -1223,7 +1201,58 @@
     </w:p>
     <w:p>
       <w:pPr>
+        <w:pStyle w:val="BodyText"/>
+        <w:rPr/>
+      </w:pPr>
+      <w:r>
+        <w:rPr/>
+        <w:t>Cílem této kapitoly je popsat strukturu webu, jednotliv</w:t>
+      </w:r>
+      <w:r>
+        <w:rPr/>
+        <w:t xml:space="preserve">é </w:t>
+      </w:r>
+      <w:r>
+        <w:rPr/>
+        <w:t>strán</w:t>
+      </w:r>
+      <w:r>
+        <w:rPr/>
+        <w:t>ky</w:t>
+      </w:r>
+      <w:r>
+        <w:rPr/>
+        <w:t xml:space="preserve">, </w:t>
+      </w:r>
+      <w:r>
+        <w:rPr/>
+        <w:t>tok rezervace a</w:t>
+      </w:r>
+      <w:r>
+        <w:rPr/>
+        <w:t xml:space="preserve"> </w:t>
+      </w:r>
+      <w:r>
+        <w:rPr/>
+        <w:t xml:space="preserve">společné </w:t>
+      </w:r>
+      <w:r>
+        <w:rPr/>
+        <w:t xml:space="preserve">prvky </w:t>
+      </w:r>
+      <w:r>
+        <w:rPr/>
+        <w:t>stránek</w:t>
+      </w:r>
+      <w:r>
+        <w:rPr/>
+        <w:t>.</w:t>
+      </w:r>
+    </w:p>
+    <w:p>
+      <w:pPr>
         <w:pStyle w:val="Heading2"/>
+        <w:ind w:hanging="578" w:left="578"/>
         <w:rPr/>
       </w:pPr>
       <w:r>
@@ -1234,7 +1263,7 @@
     <w:p>
       <w:pPr>
         <w:pStyle w:val="Heading3"/>
-        <w:ind w:firstLine="567"/>
+        <w:ind w:firstLine="567" w:left="720"/>
         <w:rPr/>
       </w:pPr>
       <w:r>
@@ -1244,99 +1273,333 @@
     </w:p>
     <w:p>
       <w:pPr>
+        <w:pStyle w:val="BodyText"/>
+        <w:rPr/>
+      </w:pPr>
+      <w:r>
+        <w:rPr/>
+        <w:t>Hlavička je společná pro všechny stránky webu a nachází se zcela nahoře. Obsahuje logo, název zdravotnického zařízení a krátk</w:t>
+      </w:r>
+      <w:r>
+        <w:rPr/>
+        <w:t>ý popis</w:t>
+      </w:r>
+      <w:r>
+        <w:rPr/>
+        <w:t>.</w:t>
+      </w:r>
+    </w:p>
+    <w:p>
+      <w:pPr>
+        <w:pStyle w:val="Heading3"/>
+        <w:ind w:firstLine="567" w:left="720"/>
+        <w:rPr/>
+      </w:pPr>
+      <w:r>
+        <w:rPr/>
+        <w:t>Navigace</w:t>
+      </w:r>
+    </w:p>
+    <w:p>
+      <w:pPr>
+        <w:pStyle w:val="BodyText"/>
+        <w:rPr/>
+      </w:pPr>
+      <w:r>
+        <w:rPr/>
+        <w:t xml:space="preserve">Navigace slouží k okamžité orientaci uživatele. Obsahuje odkazy na hlavní části webu, a to: „Domů“, „Služby“, „Lékaři“, „Oddělení“ a „Kontakt. Na desktopu se položky zobrazují zleva doprava, napravo od nich je vyhledávací políčko. Na mobilních zařízeních jsou položky v základu skryté, </w:t>
+      </w:r>
+      <w:r>
+        <w:rPr/>
+        <w:t>aby nezabíraly prostor na malé obrazovce,</w:t>
+      </w:r>
+      <w:r>
+        <w:rPr/>
+        <w:t xml:space="preserve"> a je zde místo nich zobrazeno hamburger menu, které kliknutím otevřeme a odkazy se nám pak zobrazí pod vyhledávacím polem od shora dolu. Kliknutím na křížek menu zpátky skryjeme. Vyhledávání po stisknutí klávesy „enter“ či kliknutí na lupu (vyhledat) přesměruje uživatele na stránku search.html s GET parametrem q (q=query).</w:t>
+      </w:r>
+    </w:p>
+    <w:p>
+      <w:pPr>
         <w:pStyle w:val="Normal"/>
-        <w:rPr/>
-      </w:pPr>
-      <w:r>
-        <w:rPr/>
-        <w:t>Logo, název zdravotnického zařízení, krátký popis</w:t>
+        <w:ind w:firstLine="567" w:left="720"/>
+        <w:rPr/>
+      </w:pPr>
+      <w:r>
+        <w:rPr/>
+      </w:r>
+    </w:p>
+    <w:p>
+      <w:pPr>
+        <w:pStyle w:val="Normal"/>
+        <w:ind w:firstLine="567" w:left="720"/>
+        <w:rPr/>
+      </w:pPr>
+      <w:r>
+        <w:rPr/>
+      </w:r>
+    </w:p>
+    <w:p>
+      <w:pPr>
+        <w:pStyle w:val="BodyText"/>
+        <w:rPr/>
+      </w:pPr>
+      <w:r>
+        <w:rPr/>
+        <w:t>Mobilní vs desktopový vzhled + screenshoty (zavřené vs vyrolované menu na mobilu)</w:t>
+      </w:r>
+    </w:p>
+    <w:p>
+      <w:pPr>
+        <w:pStyle w:val="Normal"/>
+        <w:rPr/>
+      </w:pPr>
+      <w:r>
+        <w:rPr/>
+      </w:r>
+    </w:p>
+    <w:p>
+      <w:pPr>
+        <w:pStyle w:val="Normal"/>
+        <w:rPr/>
+      </w:pPr>
+      <w:r>
+        <w:rPr/>
       </w:r>
     </w:p>
     <w:p>
       <w:pPr>
         <w:pStyle w:val="Heading3"/>
-        <w:ind w:firstLine="567"/>
-        <w:rPr/>
-      </w:pPr>
-      <w:r>
-        <w:rPr/>
-        <w:t>Navigace</w:t>
+        <w:ind w:firstLine="567" w:left="720"/>
+        <w:rPr/>
+      </w:pPr>
+      <w:r>
+        <w:rPr/>
+        <w:t>Drobečková navigace (b</w:t>
+      </w:r>
+      <w:r>
+        <w:rPr/>
+        <w:t>readcrumbs</w:t>
+      </w:r>
+      <w:r>
+        <w:rPr/>
+        <w:t>)</w:t>
       </w:r>
     </w:p>
     <w:p>
       <w:pPr>
         <w:pStyle w:val="Normal"/>
-        <w:rPr/>
-      </w:pPr>
-      <w:r>
-        <w:rPr/>
-        <w:t>Domů, Služby, Lékaři, Oddělení, Kontakt</w:t>
-      </w:r>
-    </w:p>
-    <w:p>
-      <w:pPr>
-        <w:pStyle w:val="Normal"/>
-        <w:rPr/>
-      </w:pPr>
-      <w:r>
-        <w:rPr/>
-        <w:t>Navigace také obsahuje vyhledávací políčko</w:t>
-      </w:r>
-    </w:p>
-    <w:p>
-      <w:pPr>
-        <w:pStyle w:val="Normal"/>
-        <w:rPr/>
-      </w:pPr>
-      <w:r>
-        <w:rPr/>
-        <w:t>Mobilní vs desktopový vzhled + screenshoty (zavřené vs vyrolované menu na mobilu)</w:t>
+        <w:ind w:firstLine="567" w:left="720"/>
+        <w:rPr/>
+      </w:pPr>
+      <w:r>
+        <w:rPr/>
+        <w:t xml:space="preserve">Drobečková navigace se objevuje na všech stránkách, </w:t>
+      </w:r>
+      <w:r>
+        <w:rPr/>
+        <w:t>i na stránce</w:t>
+      </w:r>
+      <w:r>
+        <w:rPr/>
+        <w:t xml:space="preserve"> úvodní. Slouží k zobrazení hierarchie webu a pomáhá uživateli pochopit svou aktuální pozici v rámci struktury webu. </w:t>
+      </w:r>
+      <w:r>
+        <w:rPr/>
+        <w:t xml:space="preserve">Když si představíme, že jsme na stránce service-detail.html?id=obecnaProhlidka (stránka Detail služby – obecná prohlídka), drobečková navigace zde bude vypadat takto: </w:t>
+      </w:r>
+      <w:r>
+        <w:rPr/>
+        <w:t xml:space="preserve">Domů → Služby → </w:t>
+      </w:r>
+      <w:r>
+        <w:rPr/>
+        <w:t>Obecná prohlídka.</w:t>
+      </w:r>
+    </w:p>
+    <w:p>
+      <w:pPr>
+        <w:pStyle w:val="BodyText"/>
+        <w:rPr/>
+      </w:pPr>
+      <w:r>
+        <w:rPr/>
+        <w:t xml:space="preserve">Pro uživatele je tato forma navigace dobře srozumitelná a umožňuje </w:t>
+      </w:r>
+      <w:r>
+        <w:rPr/>
+        <w:t>rychl</w:t>
+      </w:r>
+      <w:r>
+        <w:rPr/>
+        <w:t>ý</w:t>
+      </w:r>
+      <w:r>
+        <w:rPr/>
+        <w:t xml:space="preserve"> návratu na vyšší úroveň (např. </w:t>
+      </w:r>
+      <w:r>
+        <w:rPr/>
+        <w:t>stránku Služby</w:t>
+      </w:r>
+      <w:r>
+        <w:rPr/>
+        <w:t xml:space="preserve">). </w:t>
+      </w:r>
+      <w:r>
+        <w:rPr/>
+        <w:t xml:space="preserve">Breadcrumbs </w:t>
+      </w:r>
+      <w:r>
+        <w:rPr/>
+        <w:t>zlepš</w:t>
+      </w:r>
+      <w:r>
+        <w:rPr/>
+        <w:t>ují</w:t>
+      </w:r>
+      <w:r>
+        <w:rPr/>
+        <w:t xml:space="preserve"> orientac</w:t>
+      </w:r>
+      <w:r>
+        <w:rPr/>
+        <w:t>i</w:t>
+      </w:r>
+      <w:r>
+        <w:rPr/>
+        <w:t>, podpor</w:t>
+      </w:r>
+      <w:r>
+        <w:rPr/>
+        <w:t>ují</w:t>
+      </w:r>
+      <w:r>
+        <w:rPr/>
+        <w:t xml:space="preserve"> přístupnost (čtečky dokáží </w:t>
+      </w:r>
+      <w:r>
+        <w:rPr/>
+        <w:t xml:space="preserve">drobečkovou navigaci </w:t>
+      </w:r>
+      <w:r>
+        <w:rPr/>
+        <w:t xml:space="preserve">přečíst jako cestu). </w:t>
+      </w:r>
+      <w:r>
+        <w:rPr/>
+        <w:t>T</w:t>
+      </w:r>
+      <w:r>
+        <w:rPr/>
+        <w:t>aké napomáhají SEO, protože poskytují vyhledávačům kontext stránky.</w:t>
       </w:r>
     </w:p>
     <w:p>
       <w:pPr>
         <w:pStyle w:val="Heading3"/>
-        <w:ind w:firstLine="567"/>
-        <w:rPr/>
-      </w:pPr>
-      <w:r>
-        <w:rPr/>
-        <w:t>Footer</w:t>
-      </w:r>
-    </w:p>
-    <w:p>
-      <w:pPr>
-        <w:pStyle w:val="Normal"/>
-        <w:rPr/>
-      </w:pPr>
-      <w:r>
-        <w:rPr/>
-        <w:t>Kontakt (email, telefon) a adresa, list služeb, sociální sítě, otevírací doba</w:t>
-      </w:r>
-    </w:p>
-    <w:p>
-      <w:pPr>
-        <w:pStyle w:val="Normal"/>
-        <w:rPr/>
-      </w:pPr>
-      <w:r>
-        <w:rPr/>
-        <w:t>Kontrastní připomínka, že se jedná o studentský projekt a není to reálný web</w:t>
-      </w:r>
-    </w:p>
-    <w:p>
-      <w:pPr>
-        <w:pStyle w:val="Normal"/>
-        <w:rPr/>
-      </w:pPr>
-      <w:r>
-        <w:rPr/>
-        <w:t>Copyright</w:t>
+        <w:ind w:firstLine="567" w:left="720"/>
+        <w:rPr/>
+      </w:pPr>
+      <w:r>
+        <w:rPr/>
+        <w:t>Dodatečné zvýrazněné informace</w:t>
+      </w:r>
+    </w:p>
+    <w:p>
+      <w:pPr>
+        <w:pStyle w:val="BodyText"/>
+        <w:rPr/>
+      </w:pPr>
+      <w:r>
+        <w:rPr/>
+        <w:t xml:space="preserve">Tato sekce se nachází bezprostředně pod hlavním obsahem jednotlivých stránek. Obsahuje vizuálně odlišené informační karty, které shrnují klíčové údaje nebo doplňují stránky o nové informace související s daným tématem. Obsah této sekce se liší podle kontextu konkrétní stránky. Na stránkách s přehledem služeb jde například o ordinační hodiny, kontaktní informace a platební metody. Na stránkách lékařů mohou </w:t>
+      </w:r>
+      <w:r>
+        <w:rPr/>
+        <w:t xml:space="preserve">jsou </w:t>
+      </w:r>
+      <w:r>
+        <w:rPr/>
+        <w:t xml:space="preserve">uvedeny </w:t>
+      </w:r>
+      <w:r>
+        <w:rPr/>
+        <w:t>informace k požadavkům na vzdělání lékařů za cílem zvýšení důvěry u pacientů</w:t>
+      </w:r>
+      <w:r>
+        <w:rPr/>
+        <w:t>.</w:t>
+      </w:r>
+    </w:p>
+    <w:p>
+      <w:pPr>
+        <w:pStyle w:val="Heading3"/>
+        <w:ind w:firstLine="567" w:left="720"/>
+        <w:rPr/>
+      </w:pPr>
+      <w:r>
+        <w:rPr/>
+        <w:t>Patička (f</w:t>
+      </w:r>
+      <w:r>
+        <w:rPr/>
+        <w:t>ooter</w:t>
+      </w:r>
+      <w:r>
+        <w:rPr/>
+        <w:t>)</w:t>
+      </w:r>
+    </w:p>
+    <w:p>
+      <w:pPr>
+        <w:pStyle w:val="BodyText"/>
+        <w:rPr/>
+      </w:pPr>
+      <w:r>
+        <w:rPr/>
+        <w:t xml:space="preserve">Patička je použitá na všech stránkách a obsahuje praktické informace - kompletní kontaktní údaje (adresa, e-mail, telefon), odkazy na vybrané služby, </w:t>
+      </w:r>
+      <w:r>
+        <w:rPr/>
+        <w:t>odkazy na</w:t>
+      </w:r>
+      <w:r>
+        <w:rPr/>
+        <w:t xml:space="preserve"> sociální sítě </w:t>
+      </w:r>
+      <w:r>
+        <w:rPr/>
+        <w:t>Polikliniky Zdraví</w:t>
+      </w:r>
+      <w:r>
+        <w:rPr/>
+        <w:t xml:space="preserve">, otevírací dobu. </w:t>
+      </w:r>
+      <w:r>
+        <w:rPr/>
+        <w:t xml:space="preserve">Níže je umístěno kontrastní </w:t>
+      </w:r>
+      <w:r>
+        <w:rPr/>
+        <w:t xml:space="preserve">upozornění, že se jedná o studentský projekt </w:t>
+      </w:r>
+      <w:r>
+        <w:rPr/>
+        <w:t>a uživatel není na reálném webu</w:t>
+      </w:r>
+      <w:r>
+        <w:rPr/>
+        <w:t xml:space="preserve">. </w:t>
+      </w:r>
+      <w:r>
+        <w:rPr/>
+        <w:t>Vespod patičky se nachází už jen copyright a seznam autorů, kteří se podíleli na této seminární práci.</w:t>
       </w:r>
     </w:p>
     <w:p>
       <w:pPr>
         <w:pStyle w:val="Heading2"/>
+        <w:ind w:hanging="578" w:left="578"/>
         <w:rPr/>
       </w:pPr>
       <w:r>
@@ -1346,7 +1609,22 @@
     </w:p>
     <w:p>
       <w:pPr>
+        <w:pStyle w:val="BodyText"/>
+        <w:rPr/>
+      </w:pPr>
+      <w:r>
+        <w:rPr/>
+        <w:t xml:space="preserve">Hlavní stránka slouží jako vstupní bod do celého webu Polikliniky Zdraví. Uživatel na ní najde </w:t>
+      </w:r>
+      <w:r>
+        <w:rPr/>
+        <w:t>sekci s novinkami, službami a sekcí „O nás“, která se snaží zaujmout pacienty na „moderní vybavení“, „zkušený tým odborníků“ a „osobní a lidský přístup“. Dále následují statistiky Polikliniky Zdraví. Protože většinou uživatelé navštíví nejprve tuto stránku z celého webu, tak se zde nachází vespod mapa.</w:t>
+      </w:r>
+    </w:p>
+    <w:p>
+      <w:pPr>
         <w:pStyle w:val="Heading2"/>
+        <w:ind w:hanging="578" w:left="578"/>
         <w:rPr/>
       </w:pPr>
       <w:r>
@@ -1356,36 +1634,547 @@
     </w:p>
     <w:p>
       <w:pPr>
-        <w:pStyle w:val="Normal"/>
-        <w:rPr/>
-      </w:pPr>
-      <w:r>
-        <w:rPr/>
-        <w:t>Progress: Služby → Detail služby → Rezervace, nebo Služby → Rezervace</w:t>
-      </w:r>
-    </w:p>
-    <w:p>
-      <w:pPr>
-        <w:pStyle w:val="Normal"/>
-        <w:rPr/>
-      </w:pPr>
-      <w:r>
-        <w:rPr/>
-        <w:t xml:space="preserve">Důležité informace: </w:t>
-      </w:r>
-    </w:p>
-    <w:p>
-      <w:pPr>
-        <w:pStyle w:val="Normal"/>
-        <w:rPr/>
-      </w:pPr>
-      <w:r>
-        <w:rPr/>
-        <w:t xml:space="preserve">🕒 </w:t>
-      </w:r>
-      <w:r>
-        <w:rPr/>
-        <w:t xml:space="preserve">Ordinační hodiny </w:t>
+        <w:pStyle w:val="BodyText"/>
+        <w:rPr/>
+      </w:pPr>
+      <w:r>
+        <w:rPr/>
+        <w:t>Stránka obsahuje kompletní seznam všech služeb v podobě karet. Každá karta obsahuje název, stručný popis, cenu služby, délku vyšetření, typ objednání, název a jazykové schopnosti lékaře provádějícího vyšetření. Karty obsahují tlačítka „Více informací“, které uživatele přesune na stránku Detail služby, a „Rezervovat“, které uživatele přesune na stránku s rezervacemi. Na konci obsahu stránky jsou karty s dodatečnými zvýrazněnými informacemi - Ordinační hodiny, Nouzové kontakty, Platební metody.</w:t>
+      </w:r>
+    </w:p>
+    <w:p>
+      <w:pPr>
+        <w:pStyle w:val="Heading2"/>
+        <w:ind w:hanging="578" w:left="578"/>
+        <w:rPr/>
+      </w:pPr>
+      <w:r>
+        <w:rPr/>
+        <w:t>Detail služby (service-detail.html)</w:t>
+      </w:r>
+    </w:p>
+    <w:p>
+      <w:pPr>
+        <w:pStyle w:val="BodyText"/>
+        <w:rPr/>
+      </w:pPr>
+      <w:r>
+        <w:rPr/>
+        <w:t>Stránka d</w:t>
+      </w:r>
+      <w:r>
+        <w:rPr/>
+        <w:t xml:space="preserve">etail služby obsahuje obecný popis služby, </w:t>
+      </w:r>
+      <w:r>
+        <w:rPr/>
+        <w:t>odznaky</w:t>
+      </w:r>
+      <w:r>
+        <w:rPr/>
+        <w:t xml:space="preserve"> (badges) s cenou, délkou vyšetření </w:t>
+      </w:r>
+      <w:r>
+        <w:rPr/>
+        <w:t>a</w:t>
+      </w:r>
+      <w:r>
+        <w:rPr/>
+        <w:t xml:space="preserve"> nutností objednání, tlačítko na rezervaci </w:t>
+      </w:r>
+      <w:r>
+        <w:rPr/>
+        <w:t>vybrané služby</w:t>
+      </w:r>
+      <w:r>
+        <w:rPr/>
+        <w:t xml:space="preserve">, detailní popis služby s tím, co to obnáší a jak to probíh, jak se má pacient připravit na službu/vyšetření, informace k případným výsledkům, dodatečné zvýrazněné informace. </w:t>
+      </w:r>
+      <w:r>
+        <w:rPr/>
+        <w:t>Dále je na stránce sekce souvisejících služeb a sidebar s informací o lékaři, který provádí tuto službu, shrnutí důležitých informací v bodech a ordinační hodiny pro službu.</w:t>
+      </w:r>
+    </w:p>
+    <w:p>
+      <w:pPr>
+        <w:pStyle w:val="Heading2"/>
+        <w:ind w:hanging="578" w:left="578"/>
+        <w:rPr/>
+      </w:pPr>
+      <w:r>
+        <w:rPr/>
+        <w:t>Rezervace (booking.html)</w:t>
+      </w:r>
+    </w:p>
+    <w:p>
+      <w:pPr>
+        <w:pStyle w:val="BodyText"/>
+        <w:rPr/>
+      </w:pPr>
+      <w:r>
+        <w:rPr/>
+        <w:t xml:space="preserve">Stránka rezervace obsahuje formulář, který simuluje proces objednání termínu. </w:t>
+      </w:r>
+      <w:r>
+        <w:rPr/>
+        <w:t>F</w:t>
+      </w:r>
+      <w:r>
+        <w:rPr/>
+        <w:t>ormulář zahrnu</w:t>
+      </w:r>
+      <w:r>
+        <w:rPr/>
+        <w:t xml:space="preserve">je </w:t>
+      </w:r>
+      <w:r>
+        <w:rPr/>
+        <w:t>výběr služby a lékaře, osobní údaje, doplňující informace, odsouhlasení podmínek a rekapitulaci. Pod hlavním formulářem se nachází dodatečné zvýrazněné informace — vysvětlení potvrzení termínu, pokyny ke stornu, kontaktní možnosti a způsob platby.</w:t>
+      </w:r>
+    </w:p>
+    <w:p>
+      <w:pPr>
+        <w:pStyle w:val="Heading2"/>
+        <w:ind w:hanging="578" w:left="578"/>
+        <w:rPr/>
+      </w:pPr>
+      <w:r>
+        <w:rPr/>
+        <w:t>Lékaři (doctors.html)</w:t>
+      </w:r>
+    </w:p>
+    <w:p>
+      <w:pPr>
+        <w:pStyle w:val="BodyText"/>
+        <w:rPr/>
+      </w:pPr>
+      <w:r>
+        <w:rPr/>
+        <w:t xml:space="preserve">Stránka lékaři </w:t>
+      </w:r>
+      <w:r>
+        <w:rPr/>
+        <w:t xml:space="preserve">začíná </w:t>
+      </w:r>
+      <w:r>
+        <w:rPr/>
+        <w:t>stručný</w:t>
+      </w:r>
+      <w:r>
+        <w:rPr/>
+        <w:t xml:space="preserve">m </w:t>
+      </w:r>
+      <w:r>
+        <w:rPr/>
+        <w:t>p</w:t>
+      </w:r>
+      <w:r>
+        <w:rPr/>
+        <w:t>opis</w:t>
+      </w:r>
+      <w:r>
+        <w:rPr/>
+        <w:t xml:space="preserve">em s </w:t>
+      </w:r>
+      <w:r>
+        <w:rPr/>
+        <w:t>tlačítk</w:t>
+      </w:r>
+      <w:r>
+        <w:rPr/>
+        <w:t>em</w:t>
+      </w:r>
+      <w:r>
+        <w:rPr/>
+        <w:t xml:space="preserve"> pro rezervaci </w:t>
+      </w:r>
+      <w:r>
+        <w:rPr/>
+        <w:t xml:space="preserve">bez předzvoleného lékaře. </w:t>
+      </w:r>
+      <w:r>
+        <w:rPr/>
+        <w:t xml:space="preserve">Níže jsou karty </w:t>
+      </w:r>
+      <w:r>
+        <w:rPr/>
+        <w:t xml:space="preserve">lékařů, </w:t>
+      </w:r>
+      <w:r>
+        <w:rPr/>
+        <w:t>kde</w:t>
+      </w:r>
+      <w:r>
+        <w:rPr/>
+        <w:t xml:space="preserve"> </w:t>
+      </w:r>
+      <w:r>
+        <w:rPr/>
+        <w:t>k</w:t>
+      </w:r>
+      <w:r>
+        <w:rPr/>
+        <w:t xml:space="preserve">aždý lékař má: fotku, jméno s tituly, specializaci, </w:t>
+      </w:r>
+      <w:r>
+        <w:rPr/>
+        <w:t>léta praxe</w:t>
+      </w:r>
+      <w:r>
+        <w:rPr/>
+        <w:t xml:space="preserve">, mluvené jazyky, </w:t>
+      </w:r>
+      <w:r>
+        <w:rPr/>
+        <w:t>popisek. V zápatí karty je</w:t>
+      </w:r>
+      <w:r>
+        <w:rPr/>
+        <w:t xml:space="preserve"> </w:t>
+      </w:r>
+      <w:r>
+        <w:rPr/>
+        <w:t xml:space="preserve">tlačítko </w:t>
+      </w:r>
+      <w:r>
+        <w:rPr/>
+        <w:t xml:space="preserve">podrobné informace o daném lékaři  </w:t>
+      </w:r>
+      <w:r>
+        <w:rPr/>
+        <w:t xml:space="preserve">a </w:t>
+      </w:r>
+      <w:r>
+        <w:rPr/>
+        <w:t xml:space="preserve">tlačítko na přímou rezervaci daného doktora. </w:t>
+      </w:r>
+      <w:r>
+        <w:rPr/>
+        <w:t xml:space="preserve">Vespod stránky jsou </w:t>
+      </w:r>
+      <w:r>
+        <w:rPr/>
+        <w:t xml:space="preserve">dodatečné zvýrazněné informace - Kvalifikace, certifikace a další vzdělání. </w:t>
+      </w:r>
+      <w:r>
+        <w:rPr/>
+        <w:t>Pacienti mají díky této sekci dobrý pocit</w:t>
+      </w:r>
+      <w:r>
+        <w:rPr/>
+        <w:t>, že jsou ve správných rukách.</w:t>
+      </w:r>
+    </w:p>
+    <w:p>
+      <w:pPr>
+        <w:pStyle w:val="Heading2"/>
+        <w:ind w:hanging="578" w:left="578"/>
+        <w:rPr/>
+      </w:pPr>
+      <w:r>
+        <w:rPr/>
+        <w:t>Detail lékaře (doctor-detail.html)</w:t>
+      </w:r>
+    </w:p>
+    <w:p>
+      <w:pPr>
+        <w:pStyle w:val="BodyText"/>
+        <w:rPr/>
+      </w:pPr>
+      <w:r>
+        <w:rPr/>
+        <w:t>Na stránce detail lékaře nalezneme zvýrazněnou kartu s jménem lékaře</w:t>
+      </w:r>
+      <w:r>
+        <w:rPr/>
+        <w:t xml:space="preserve">, </w:t>
+      </w:r>
+      <w:r>
+        <w:rPr/>
+        <w:t xml:space="preserve">jeho </w:t>
+      </w:r>
+      <w:r>
+        <w:rPr/>
+        <w:t>specializac</w:t>
+      </w:r>
+      <w:r>
+        <w:rPr/>
+        <w:t>í</w:t>
+      </w:r>
+      <w:r>
+        <w:rPr/>
+        <w:t xml:space="preserve">, </w:t>
+      </w:r>
+      <w:r>
+        <w:rPr/>
+        <w:t>léta praxe</w:t>
+      </w:r>
+      <w:r>
+        <w:rPr/>
+        <w:t xml:space="preserve">, </w:t>
+      </w:r>
+      <w:r>
+        <w:rPr/>
+        <w:t xml:space="preserve">mluvené </w:t>
+      </w:r>
+      <w:r>
+        <w:rPr/>
+        <w:t xml:space="preserve">jazyky, tlačítko rezervovat termín, tlačítko kontakt (obecný kontakt, ne kontakt na </w:t>
+      </w:r>
+      <w:r>
+        <w:rPr/>
+        <w:t xml:space="preserve">daného </w:t>
+      </w:r>
+      <w:r>
+        <w:rPr/>
+        <w:t xml:space="preserve">doktora, protože vše </w:t>
+      </w:r>
+      <w:r>
+        <w:rPr/>
+        <w:t xml:space="preserve">jde </w:t>
+      </w:r>
+      <w:r>
+        <w:rPr/>
+        <w:t xml:space="preserve">přes recepci). </w:t>
+      </w:r>
+      <w:r>
+        <w:rPr/>
+        <w:t xml:space="preserve">Níže je detailní popis s </w:t>
+      </w:r>
+      <w:r>
+        <w:rPr/>
+        <w:t>dopodrobna vypsan</w:t>
+      </w:r>
+      <w:r>
+        <w:rPr/>
+        <w:t>ou</w:t>
+      </w:r>
+      <w:r>
+        <w:rPr/>
+        <w:t xml:space="preserve"> specializac</w:t>
+      </w:r>
+      <w:r>
+        <w:rPr/>
+        <w:t>í</w:t>
+      </w:r>
+      <w:r>
+        <w:rPr/>
+        <w:t xml:space="preserve">, </w:t>
+      </w:r>
+      <w:r>
+        <w:rPr/>
+        <w:t>sekce</w:t>
+      </w:r>
+      <w:r>
+        <w:rPr/>
+        <w:t xml:space="preserve"> „Vzdělání a kvalifikace“, seznam poskytovaných služeb (popis, cena, délka), tlačítko „</w:t>
+      </w:r>
+      <w:r>
+        <w:rPr/>
+        <w:t>více informací“ (vede na stránku Detail služby) či tlačítko rezervovat (vede na stránku Rezervace), v závislosti na způsobu objednání (volný vstup, nutné objednání,..). Následuje sekce</w:t>
+      </w:r>
+      <w:r>
+        <w:rPr/>
+        <w:t xml:space="preserve"> „</w:t>
+      </w:r>
+      <w:r>
+        <w:rPr/>
+        <w:t>D</w:t>
+      </w:r>
+      <w:r>
+        <w:rPr/>
+        <w:t xml:space="preserve">alší lékaři“. </w:t>
+      </w:r>
+      <w:r>
+        <w:rPr/>
+        <w:t xml:space="preserve">Na počitači se na pravé straně zobrazuje </w:t>
+      </w:r>
+      <w:r>
+        <w:rPr/>
+        <w:t xml:space="preserve">sidebar, </w:t>
+      </w:r>
+      <w:r>
+        <w:rPr/>
+        <w:t xml:space="preserve">kde jsou </w:t>
+      </w:r>
+      <w:r>
+        <w:rPr/>
+        <w:t xml:space="preserve">ordinační hodiny lékaře, kontakt na lékaře, certifikace </w:t>
+      </w:r>
+      <w:r>
+        <w:rPr/>
+        <w:t>a</w:t>
+      </w:r>
+      <w:r>
+        <w:rPr/>
+        <w:t xml:space="preserve"> hodnocení pacientů. </w:t>
+      </w:r>
+      <w:r>
+        <w:rPr/>
+        <w:t>Sidebar je na mobilních zařízeních přesunut pod sekci „Další lékaři“.</w:t>
+      </w:r>
+    </w:p>
+    <w:p>
+      <w:pPr>
+        <w:pStyle w:val="Heading2"/>
+        <w:ind w:hanging="578" w:left="578"/>
+        <w:rPr/>
+      </w:pPr>
+      <w:r>
+        <w:rPr/>
+        <w:t>Vyhledávání (search.html)</w:t>
+      </w:r>
+    </w:p>
+    <w:p>
+      <w:pPr>
+        <w:pStyle w:val="BodyText"/>
+        <w:rPr/>
+      </w:pPr>
+      <w:r>
+        <w:rPr/>
+        <w:t>Tato stránka z</w:t>
+      </w:r>
+      <w:r>
+        <w:rPr/>
+        <w:t>obrazuje výsledky vyhledávání - oddělení, lékaře a poskytované služby. U každého výsledku je základní popis a tlačítka více informací či profil lékaře, a rezervovat. Níže je karta „Možná vás také zaujme“ a také karta „potřebujete pomoc s vyhledáváním?“, která slouží k navedení uživatele k způsobům, jak lze na stránce efektivně hledat, pokud se mu nedaří najít, co potřebuje.</w:t>
+      </w:r>
+    </w:p>
+    <w:p>
+      <w:pPr>
+        <w:pStyle w:val="Heading2"/>
+        <w:ind w:hanging="578" w:left="578"/>
+        <w:rPr/>
+      </w:pPr>
+      <w:r>
+        <w:rPr/>
+        <w:t>Oddělení (departments.html)</w:t>
+      </w:r>
+    </w:p>
+    <w:p>
+      <w:pPr>
+        <w:pStyle w:val="BodyText"/>
+        <w:rPr/>
+      </w:pPr>
+      <w:r>
+        <w:rPr/>
+        <w:t xml:space="preserve">Na této stránce je list lékařských oddělení, která se nacházejí v Poliklinice Zdraví. Každá položka obsahuje popis, </w:t>
+      </w:r>
+      <w:r>
+        <w:rPr/>
+        <w:t>odznaky (</w:t>
+      </w:r>
+      <w:r>
+        <w:rPr/>
+        <w:t>badge</w:t>
+      </w:r>
+      <w:r>
+        <w:rPr/>
+        <w:t>)</w:t>
+      </w:r>
+      <w:r>
+        <w:rPr/>
+        <w:t xml:space="preserve">, a tlačítka více informací a rezervovat. </w:t>
+      </w:r>
+      <w:r>
+        <w:rPr/>
+        <w:t xml:space="preserve">Tlačítko „více informací“ uživatele přesune na stránku Detail oddělení, tlačítko „Rezervovat“ zase na stránku Rezervace. </w:t>
+      </w:r>
+      <w:r>
+        <w:rPr/>
+        <w:t xml:space="preserve">Vespod stránky </w:t>
+      </w:r>
+      <w:r>
+        <w:rPr/>
+        <w:t>se nachází</w:t>
+      </w:r>
+      <w:r>
+        <w:rPr/>
+        <w:t xml:space="preserve"> dodatečné zvýrazněné informace – </w:t>
+      </w:r>
+      <w:r>
+        <w:rPr/>
+        <w:t>moderní diagnostika, Komfortní prostředí, Elektronická dokumentace</w:t>
+      </w:r>
+      <w:r>
+        <w:rPr/>
+        <w:t>.</w:t>
+      </w:r>
+    </w:p>
+    <w:p>
+      <w:pPr>
+        <w:pStyle w:val="Heading2"/>
+        <w:ind w:hanging="578" w:left="578"/>
+        <w:rPr/>
+      </w:pPr>
+      <w:r>
+        <w:rPr/>
+        <w:t>Detail oddělení (department-detail.html</w:t>
+      </w:r>
+      <w:r>
+        <w:rPr/>
+        <w:t>)</w:t>
+      </w:r>
+    </w:p>
+    <w:p>
+      <w:pPr>
+        <w:pStyle w:val="BodyText"/>
+        <w:rPr/>
+      </w:pPr>
+      <w:r>
+        <w:rPr/>
+        <w:t xml:space="preserve">Na stránce detail </w:t>
+      </w:r>
+      <w:r>
+        <w:rPr/>
+        <w:t xml:space="preserve">oddělení se nachází </w:t>
+      </w:r>
+      <w:r>
+        <w:rPr/>
+        <w:t>zvýrazněn</w:t>
+      </w:r>
+      <w:r>
+        <w:rPr/>
+        <w:t>á</w:t>
+      </w:r>
+      <w:r>
+        <w:rPr/>
+        <w:t xml:space="preserve"> kartu s </w:t>
+      </w:r>
+      <w:r>
+        <w:rPr/>
+        <w:t>názvem procedury</w:t>
+      </w:r>
+      <w:r>
+        <w:rPr/>
+        <w:t xml:space="preserve">, </w:t>
+      </w:r>
+      <w:r>
+        <w:rPr/>
+        <w:t>krátkým popisem</w:t>
+      </w:r>
+      <w:r>
+        <w:rPr/>
+        <w:t xml:space="preserve">, </w:t>
+      </w:r>
+      <w:r>
+        <w:rPr/>
+        <w:t>odznaky (badges),</w:t>
+      </w:r>
+      <w:r>
+        <w:rPr/>
+        <w:t xml:space="preserve"> tlačítk</w:t>
+      </w:r>
+      <w:r>
+        <w:rPr/>
+        <w:t>em</w:t>
+      </w:r>
+      <w:r>
+        <w:rPr/>
+        <w:t xml:space="preserve"> „</w:t>
+      </w:r>
+      <w:r>
+        <w:rPr/>
+        <w:t xml:space="preserve">Rezervovat termín“ a „Kontaktovat oddělení“ </w:t>
       </w:r>
       <w:r>
         <w:rPr/>
@@ -1393,358 +2182,138 @@
       </w:r>
       <w:r>
         <w:rPr/>
-        <w:t>Pondělí-Pátek: 08:00 - 18:00</w:t>
-      </w:r>
-    </w:p>
-    <w:p>
-      <w:pPr>
-        <w:pStyle w:val="Normal"/>
-        <w:rPr/>
-      </w:pPr>
-      <w:r>
-        <w:rPr/>
-      </w:r>
-    </w:p>
-    <w:p>
-      <w:pPr>
-        <w:pStyle w:val="Normal"/>
-        <w:rPr/>
-      </w:pPr>
-      <w:r>
-        <w:rPr/>
-        <w:t>Sobota: 09:00 - 14:00</w:t>
-      </w:r>
-    </w:p>
-    <w:p>
-      <w:pPr>
-        <w:pStyle w:val="Normal"/>
-        <w:rPr/>
-      </w:pPr>
-      <w:r>
-        <w:rPr/>
-      </w:r>
-    </w:p>
-    <w:p>
-      <w:pPr>
-        <w:pStyle w:val="Normal"/>
-        <w:rPr/>
-      </w:pPr>
-      <w:r>
-        <w:rPr/>
-        <w:t>Neděle: Zavřeno</w:t>
-      </w:r>
-      <w:r>
-        <w:rPr/>
-        <w:t>)</w:t>
-      </w:r>
-    </w:p>
-    <w:p>
-      <w:pPr>
-        <w:pStyle w:val="Normal"/>
-        <w:rPr/>
-      </w:pPr>
-      <w:r>
-        <w:rPr/>
-        <w:t xml:space="preserve">📞 </w:t>
-      </w:r>
-      <w:r>
-        <w:rPr/>
-        <w:t xml:space="preserve">Nouzové kontakty </w:t>
-      </w:r>
-      <w:r>
-        <w:rPr/>
-        <w:t>(</w:t>
-      </w:r>
-      <w:r>
-        <w:rPr/>
-        <w:t>Recepce: +420 123 456 789</w:t>
-      </w:r>
-    </w:p>
-    <w:p>
-      <w:pPr>
-        <w:pStyle w:val="Normal"/>
-        <w:rPr/>
-      </w:pPr>
-      <w:r>
-        <w:rPr/>
-      </w:r>
-    </w:p>
-    <w:p>
-      <w:pPr>
-        <w:pStyle w:val="Normal"/>
-        <w:rPr/>
-      </w:pPr>
-      <w:r>
-        <w:rPr/>
-        <w:t>Nouzová linka: +420 123 456 789</w:t>
-      </w:r>
-    </w:p>
-    <w:p>
-      <w:pPr>
-        <w:pStyle w:val="Normal"/>
-        <w:rPr/>
-      </w:pPr>
-      <w:r>
-        <w:rPr/>
-      </w:r>
-    </w:p>
-    <w:p>
-      <w:pPr>
-        <w:pStyle w:val="Normal"/>
-        <w:rPr/>
-      </w:pPr>
-      <w:r>
-        <w:rPr/>
-        <w:t>Email: info@poliklinikazdravi.cz</w:t>
-      </w:r>
-      <w:r>
-        <w:rPr/>
-        <w:t>)</w:t>
-      </w:r>
-    </w:p>
-    <w:p>
-      <w:pPr>
-        <w:pStyle w:val="Normal"/>
-        <w:rPr/>
-      </w:pPr>
-      <w:r>
-        <w:rPr/>
-        <w:t xml:space="preserve">💳 </w:t>
-      </w:r>
-      <w:r>
-        <w:rPr/>
-        <w:t xml:space="preserve">Platební metody </w:t>
-      </w:r>
-      <w:r>
-        <w:rPr/>
-        <w:t>(</w:t>
-      </w:r>
-      <w:r>
-        <w:rPr/>
-        <w:t>Hotovost, karta, pojišťovna</w:t>
-      </w:r>
-    </w:p>
-    <w:p>
-      <w:pPr>
-        <w:pStyle w:val="Normal"/>
-        <w:rPr/>
-      </w:pPr>
-      <w:r>
-        <w:rPr/>
-      </w:r>
-    </w:p>
-    <w:p>
-      <w:pPr>
-        <w:pStyle w:val="Normal"/>
-        <w:rPr/>
-      </w:pPr>
-      <w:r>
-        <w:rPr/>
-        <w:t>Všechny hlavní pojišťovny</w:t>
-      </w:r>
-    </w:p>
-    <w:p>
-      <w:pPr>
-        <w:pStyle w:val="Normal"/>
-        <w:rPr/>
-      </w:pPr>
-      <w:r>
-        <w:rPr/>
-      </w:r>
-    </w:p>
-    <w:p>
-      <w:pPr>
-        <w:pStyle w:val="Normal"/>
-        <w:rPr/>
-      </w:pPr>
-      <w:r>
-        <w:rPr/>
-        <w:t>Možnost splátkového placení</w:t>
-      </w:r>
-      <w:r>
-        <w:rPr/>
-        <w:t>)</w:t>
+        <w:t>není to přímo kontakt na oddělení</w:t>
+      </w:r>
+      <w:r>
+        <w:rPr/>
+        <w:t xml:space="preserve">, vše jde </w:t>
+      </w:r>
+      <w:r>
+        <w:rPr/>
+        <w:t xml:space="preserve">nejdříve </w:t>
+      </w:r>
+      <w:r>
+        <w:rPr/>
+        <w:t xml:space="preserve">přes recepci). Níže je detailní popis </w:t>
+      </w:r>
+      <w:r>
+        <w:rPr/>
+        <w:t xml:space="preserve">o oddělení </w:t>
+      </w:r>
+      <w:r>
+        <w:rPr/>
+        <w:t>s dopodrobna vypsa</w:t>
+      </w:r>
+      <w:r>
+        <w:rPr/>
+        <w:t>nými nabízenými službami. Dále následují</w:t>
+      </w:r>
+      <w:r>
+        <w:rPr/>
+        <w:t xml:space="preserve"> sekce „</w:t>
+      </w:r>
+      <w:r>
+        <w:rPr/>
+        <w:t>Vybavení a technologie</w:t>
+      </w:r>
+      <w:r>
+        <w:rPr/>
+        <w:t>“,</w:t>
+      </w:r>
+      <w:r>
+        <w:rPr/>
+        <w:t xml:space="preserve"> „Náš tým“ a „Související oddělení“.</w:t>
+      </w:r>
+    </w:p>
+    <w:p>
+      <w:pPr>
+        <w:pStyle w:val="BodyText"/>
+        <w:rPr/>
+      </w:pPr>
+      <w:r>
+        <w:rPr/>
+        <w:t xml:space="preserve">Na počitači se na pravé straně zobrazuje sidebar, kde jsou ordinační hodiny </w:t>
+      </w:r>
+      <w:r>
+        <w:rPr/>
+        <w:t>oddělení</w:t>
+      </w:r>
+      <w:r>
+        <w:rPr/>
+        <w:t xml:space="preserve">, kontakt na </w:t>
+      </w:r>
+      <w:r>
+        <w:rPr/>
+        <w:t>oddělení</w:t>
+      </w:r>
+      <w:r>
+        <w:rPr/>
+        <w:t xml:space="preserve">, </w:t>
+      </w:r>
+      <w:r>
+        <w:rPr/>
+        <w:t xml:space="preserve">statistiky oddělení </w:t>
+      </w:r>
+      <w:r>
+        <w:rPr/>
+        <w:t xml:space="preserve">a </w:t>
+      </w:r>
+      <w:r>
+        <w:rPr/>
+        <w:t>nouzové kontakty</w:t>
+      </w:r>
+      <w:r>
+        <w:rPr/>
+        <w:t>. Sidebar je na mobilních zařízeních přesunut pod sekci „Související oddělení“.</w:t>
       </w:r>
     </w:p>
     <w:p>
       <w:pPr>
         <w:pStyle w:val="Heading2"/>
-        <w:rPr/>
-      </w:pPr>
-      <w:r>
-        <w:rPr/>
-        <w:t>Detail služby (service-detail.html)</w:t>
-      </w:r>
-    </w:p>
-    <w:p>
-      <w:pPr>
-        <w:pStyle w:val="Heading2"/>
-        <w:rPr/>
-      </w:pPr>
-      <w:r>
-        <w:rPr/>
-        <w:t>Rezervace (booking.html)</w:t>
-      </w:r>
-    </w:p>
-    <w:p>
-      <w:pPr>
-        <w:pStyle w:val="Heading2"/>
-        <w:rPr/>
-      </w:pPr>
-      <w:r>
-        <w:rPr/>
-        <w:t>Lékaři (doctors.html)</w:t>
-      </w:r>
-    </w:p>
-    <w:p>
-      <w:pPr>
-        <w:pStyle w:val="Normal"/>
-        <w:rPr/>
-      </w:pPr>
-      <w:r>
-        <w:rPr/>
-        <w:t>Popis stránky, tlačítko pro rezervaci</w:t>
-      </w:r>
-    </w:p>
-    <w:p>
-      <w:pPr>
-        <w:pStyle w:val="Normal"/>
-        <w:rPr/>
-      </w:pPr>
-      <w:r>
-        <w:rPr/>
-        <w:t>Seznam lékařů - Každý lékař má: fotku, jméno s tituly, specializaci, x let praxe, mluvené jazyky, description, link na podrobné informace o daném lékaři, tlačítko na přímou rezervaci daného doktora</w:t>
-      </w:r>
-    </w:p>
-    <w:p>
-      <w:pPr>
-        <w:pStyle w:val="Normal"/>
-        <w:rPr/>
-      </w:pPr>
-      <w:r>
-        <w:rPr/>
-        <w:t>sekce Kvalifikace a certifikace: vzdělání (Všichni naši lékaři absolvovali prestižní lékařské fakulty a pravidelně se vzdělávají v nejnovějších lékařských postupech.), certifikace (Držíme certifikace ISO 9001, akreditace Ministerstva zdravotnictví a členství v odborných společnostech.) a další vzdělání (Každý lékař absolvuje minimálně 50 hodin dalšího vzdělávání ročně a účastní se mezinárodních konferencí.) - toto je fajn kvůli důvěře pacientů, že jsou ve správných rukách</w:t>
-      </w:r>
-    </w:p>
-    <w:p>
-      <w:pPr>
-        <w:pStyle w:val="Heading2"/>
-        <w:rPr/>
-      </w:pPr>
-      <w:r>
-        <w:rPr/>
-        <w:t>Detail lékaře (doctor-detail.html)</w:t>
-      </w:r>
-    </w:p>
-    <w:p>
-      <w:pPr>
-        <w:pStyle w:val="Normal"/>
-        <w:rPr/>
-      </w:pPr>
-      <w:r>
-        <w:rPr/>
-        <w:t>Jméno, specializace, praxe, jazyky, tlačítko rezervovat termín, tlačítko kontakt (je to obecný kontakt, ne kontakt na toho doktora, protože toto jde vše přes recepci), description, více dopodrobna vypsaná specializace, Vzdělání a kvalifikace tabulka (Rok Instituce Obor), seznam poskytovaných služeb (popis, cena, délka), tlačítko detail služby; další lékaři; sidebar (ordinační hodiny lékaře, kontakt na lékaře, certifikace, hodnocení pacientů)</w:t>
-      </w:r>
-    </w:p>
-    <w:p>
-      <w:pPr>
-        <w:pStyle w:val="Normal"/>
-        <w:rPr/>
-      </w:pPr>
-      <w:r>
-        <w:rPr/>
-      </w:r>
-    </w:p>
-    <w:p>
-      <w:pPr>
-        <w:pStyle w:val="Heading2"/>
-        <w:rPr/>
-      </w:pPr>
-      <w:r>
-        <w:rPr/>
-        <w:t>Detail služby (service-detail.html)</w:t>
-      </w:r>
-    </w:p>
-    <w:p>
-      <w:pPr>
-        <w:pStyle w:val="Normal"/>
-        <w:rPr/>
-      </w:pPr>
-      <w:r>
-        <w:rPr/>
-        <w:t>Obecný popis, badges s cenou, délkou atd…, tlačítko na rezervaci vybrané služby, detailní popis služby s tím, co to obnáší a jak to probíh, jak se má pacient připravit na službu/vyšetření, informace k případným výsledkům, sekce souvisejících služeb, sidebar (navrhovaný lékař, který provádí tuto službu, důležité informace v bodech a ordinační hodiny pro službu)</w:t>
-      </w:r>
-    </w:p>
-    <w:p>
-      <w:pPr>
-        <w:pStyle w:val="Normal"/>
-        <w:rPr/>
-      </w:pPr>
-      <w:r>
-        <w:rPr/>
-      </w:r>
-    </w:p>
-    <w:p>
-      <w:pPr>
-        <w:pStyle w:val="Normal"/>
-        <w:rPr/>
-      </w:pPr>
-      <w:r>
-        <w:rPr/>
-      </w:r>
-    </w:p>
-    <w:p>
-      <w:pPr>
-        <w:pStyle w:val="Normal"/>
-        <w:rPr/>
-      </w:pPr>
-      <w:r>
-        <w:rPr/>
-        <w:t>min. 4 stránky</w:t>
-      </w:r>
-    </w:p>
-    <w:p>
-      <w:pPr>
-        <w:pStyle w:val="Normal"/>
-        <w:rPr/>
-      </w:pPr>
-      <w:r>
-        <w:rPr/>
-        <w:t>Popis stránek, screenshoty</w:t>
-      </w:r>
-    </w:p>
-    <w:p>
-      <w:pPr>
-        <w:pStyle w:val="Normal"/>
-        <w:rPr/>
-      </w:pPr>
-      <w:r>
-        <w:rPr/>
-        <w:t>Jak se mají stránky chovat</w:t>
-      </w:r>
-    </w:p>
-    <w:p>
-      <w:pPr>
-        <w:pStyle w:val="Normal"/>
-        <w:rPr/>
-      </w:pPr>
-      <w:r>
-        <w:rPr/>
-        <w:t>Návrh technologií pro frontend + backend</w:t>
-      </w:r>
-    </w:p>
-    <w:p>
-      <w:pPr>
-        <w:pStyle w:val="ListParagraph"/>
-        <w:numPr>
-          <w:ilvl w:val="0"/>
-          <w:numId w:val="2"/>
-        </w:numPr>
-        <w:rPr/>
-      </w:pPr>
-      <w:r>
-        <w:rPr/>
-        <w:t>Zdůvodnění</w:t>
+        <w:ind w:hanging="578" w:left="578"/>
+        <w:rPr/>
+      </w:pPr>
+      <w:r>
+        <w:rPr/>
+        <w:t>Kontakt (contact.html)</w:t>
+      </w:r>
+    </w:p>
+    <w:p>
+      <w:pPr>
+        <w:pStyle w:val="BodyText"/>
+        <w:rPr/>
+      </w:pPr>
+      <w:r>
+        <w:rPr/>
+        <w:t>Stránka kontakt je jednou z nejdůležitějších a nejnavštěvovanějších stránek. Nachází se zde důležité informace, jako je: a</w:t>
+      </w:r>
+      <w:r>
+        <w:rPr/>
+        <w:t xml:space="preserve">dresa, kontaktní informace, ordinační hodiny, parkování, mapa </w:t>
+      </w:r>
+      <w:r>
+        <w:rPr/>
+        <w:t>s veřejnou dopravou v okolí nemocnice</w:t>
+      </w:r>
+      <w:r>
+        <w:rPr/>
+        <w:t xml:space="preserve">, doprava </w:t>
+      </w:r>
+      <w:r>
+        <w:rPr/>
+        <w:t>různými prostředky (</w:t>
+      </w:r>
+      <w:r>
+        <w:rPr/>
+        <w:t xml:space="preserve">metro, autobus, auto, kolo,..), nouzové kontakty </w:t>
+      </w:r>
+      <w:r>
+        <w:rPr/>
+        <w:t xml:space="preserve">a naposledy </w:t>
+      </w:r>
+      <w:r>
+        <w:rPr/>
+        <w:t>kontaktní formulář.</w:t>
       </w:r>
     </w:p>
     <w:p>
@@ -1766,17 +2335,55 @@
         <w:ind w:hanging="431" w:left="431"/>
         <w:rPr/>
       </w:pPr>
-      <w:bookmarkStart w:id="6" w:name="_Toc177628937"/>
-      <w:bookmarkStart w:id="7" w:name="_Toc97126664"/>
-      <w:r>
-        <w:rPr/>
-        <w:t>Využití AI</w:t>
-      </w:r>
-      <w:bookmarkEnd w:id="6"/>
-      <w:bookmarkEnd w:id="7"/>
-      <w:r>
-        <w:rPr/>
-        <w:t xml:space="preserve"> nástrojů</w:t>
+      <w:r>
+        <w:rPr/>
+        <w:t>Návrh technologií pro frontend + backend</w:t>
+      </w:r>
+    </w:p>
+    <w:p>
+      <w:pPr>
+        <w:pStyle w:val="Heading2"/>
+        <w:rPr/>
+      </w:pPr>
+      <w:r>
+        <w:rPr/>
+        <w:t>Frontend</w:t>
+      </w:r>
+    </w:p>
+    <w:p>
+      <w:pPr>
+        <w:pStyle w:val="BodyText"/>
+        <w:rPr/>
+      </w:pPr>
+      <w:r>
+        <w:rPr/>
+        <w:t xml:space="preserve">Na tvorbu frontendu jsme použili HTML, CSS a JS. Pro tvorbu layoutu byl použit grid a flexbox. Využili jsme možnosti si definovat vlastní proměnné v CSS. </w:t>
+      </w:r>
+      <w:r>
+        <w:rPr/>
+        <w:t xml:space="preserve">Cílem bylo vytvořit web, který bude možné používat s co nejmenšími požadavky, a tak jsme nepoužili žádné externí knihovny. Ke kontrole správnosti Schema.org tagů byl použit nástroj </w:t>
+      </w:r>
+      <w:hyperlink r:id="rId5">
+        <w:r>
+          <w:rPr>
+            <w:rStyle w:val="Hyperlink"/>
+          </w:rPr>
+          <w:t>Schema Markup Validator</w:t>
+        </w:r>
+      </w:hyperlink>
+      <w:r>
+        <w:rPr/>
+        <w:t>. JavaScript byl použit pouze na hamburger menu.</w:t>
+      </w:r>
+    </w:p>
+    <w:p>
+      <w:pPr>
+        <w:pStyle w:val="Heading2"/>
+        <w:rPr/>
+      </w:pPr>
+      <w:r>
+        <w:rPr/>
+        <w:t>Backend</w:t>
       </w:r>
     </w:p>
     <w:p>
@@ -1786,173 +2393,7 @@
       </w:pPr>
       <w:r>
         <w:rPr/>
-        <w:t xml:space="preserve">V seminární práci jsme využili nástroj ChatGPT s modelem GPT-5.1 (Auto), a to pro tvorbu </w:t>
-      </w:r>
-      <w:r>
-        <w:rPr/>
-        <w:t>hrubého návrhu textu v některých částech webu a dokumentace</w:t>
-      </w:r>
-      <w:r>
-        <w:rPr/>
-        <w:t xml:space="preserve">. ChatGPT sice dokáže </w:t>
-      </w:r>
-      <w:r>
-        <w:rPr/>
-        <w:t xml:space="preserve">rychle </w:t>
-      </w:r>
-      <w:r>
-        <w:rPr/>
-        <w:t xml:space="preserve">zplodit spoustu nápadů, ale ty je poté třeba přeformulovat a vyfiltrovat </w:t>
-      </w:r>
-      <w:r>
-        <w:rPr/>
-        <w:t xml:space="preserve">z nich </w:t>
-      </w:r>
-      <w:r>
-        <w:rPr/>
-        <w:t>to podstatné, protože m</w:t>
-      </w:r>
-      <w:r>
-        <w:rPr/>
-        <w:t>ají současné modely</w:t>
-      </w:r>
-      <w:r>
-        <w:rPr/>
-        <w:t xml:space="preserve"> tendenci všechno zbytečně „okecávat“, jak jsme si ověřili i během tvorby této práce. </w:t>
-      </w:r>
-      <w:r>
-        <w:rPr/>
-        <w:t xml:space="preserve">Vygenerované texty je o to více potřeba překontrolovat už jen z hlediska důvěry návštěvníků, kteří hledají důvěryhodné lékaře/zdravotnické zařízení. </w:t>
-      </w:r>
-      <w:r>
-        <w:rPr/>
-        <w:t xml:space="preserve">Jde nicméně o přínosný nástroj, když je člověk v „presu“ a potřebuje rychle </w:t>
-      </w:r>
-      <w:r>
-        <w:rPr/>
-        <w:t xml:space="preserve">vytvořit </w:t>
-      </w:r>
-      <w:r>
-        <w:rPr/>
-        <w:t>strukturu nějakého textu.</w:t>
-      </w:r>
-    </w:p>
-    <w:p>
-      <w:pPr>
-        <w:pStyle w:val="Heading2"/>
-        <w:ind w:hanging="578" w:left="578"/>
-        <w:rPr/>
-      </w:pPr>
-      <w:bookmarkStart w:id="8" w:name="_Toc177628938"/>
-      <w:bookmarkStart w:id="9" w:name="_Toc97126665"/>
-      <w:r>
-        <w:rPr/>
-        <w:t>Podkapitola úroveň 2</w:t>
-      </w:r>
-      <w:bookmarkEnd w:id="8"/>
-      <w:bookmarkEnd w:id="9"/>
-    </w:p>
-    <w:p>
-      <w:pPr>
-        <w:pStyle w:val="Normal"/>
-        <w:rPr/>
-      </w:pPr>
-      <w:r>
-        <w:rPr/>
-        <w:t>Text…</w:t>
-      </w:r>
-    </w:p>
-    <w:p>
-      <w:pPr>
-        <w:pStyle w:val="Heading3"/>
-        <w:ind w:firstLine="567" w:left="720"/>
-        <w:rPr/>
-      </w:pPr>
-      <w:bookmarkStart w:id="10" w:name="_Toc177628939"/>
-      <w:bookmarkStart w:id="11" w:name="_Toc97126666"/>
-      <w:r>
-        <w:rPr/>
-        <w:t>Podkapitola úroveň 3</w:t>
-      </w:r>
-      <w:bookmarkEnd w:id="10"/>
-      <w:bookmarkEnd w:id="11"/>
-    </w:p>
-    <w:p>
-      <w:pPr>
-        <w:pStyle w:val="Normal"/>
-        <w:rPr/>
-      </w:pPr>
-      <w:r>
-        <w:rPr/>
-        <w:t>Text…</w:t>
-      </w:r>
-    </w:p>
-    <w:p>
-      <w:pPr>
-        <w:pStyle w:val="Heading3"/>
-        <w:ind w:firstLine="567" w:left="720"/>
-        <w:rPr/>
-      </w:pPr>
-      <w:bookmarkStart w:id="12" w:name="_Toc177628940"/>
-      <w:bookmarkStart w:id="13" w:name="_Toc97126667"/>
-      <w:r>
-        <w:rPr/>
-        <w:t>Podkapitola úroveň 3</w:t>
-      </w:r>
-      <w:bookmarkEnd w:id="12"/>
-      <w:bookmarkEnd w:id="13"/>
-    </w:p>
-    <w:p>
-      <w:pPr>
-        <w:pStyle w:val="Normal"/>
-        <w:rPr/>
-      </w:pPr>
-      <w:r>
-        <w:rPr/>
-        <w:t>Text…</w:t>
-      </w:r>
-    </w:p>
-    <w:p>
-      <w:pPr>
-        <w:pStyle w:val="Heading2"/>
-        <w:ind w:hanging="578" w:left="578"/>
-        <w:rPr/>
-      </w:pPr>
-      <w:bookmarkStart w:id="14" w:name="_Toc177628941"/>
-      <w:bookmarkStart w:id="15" w:name="_Toc97126668"/>
-      <w:r>
-        <w:rPr/>
-        <w:t>Podkapitola úroveň 2</w:t>
-      </w:r>
-      <w:bookmarkEnd w:id="14"/>
-      <w:bookmarkEnd w:id="15"/>
-    </w:p>
-    <w:p>
-      <w:pPr>
-        <w:pStyle w:val="Normal"/>
-        <w:rPr/>
-      </w:pPr>
-      <w:r>
-        <w:rPr/>
-        <w:t>Text…</w:t>
-      </w:r>
-    </w:p>
-    <w:p>
-      <w:pPr>
-        <w:pStyle w:val="Normal"/>
-        <w:rPr/>
-      </w:pPr>
-      <w:r>
-        <w:rPr/>
-      </w:r>
-    </w:p>
-    <w:p>
-      <w:pPr>
-        <w:pStyle w:val="Normal"/>
-        <w:rPr/>
-      </w:pPr>
-      <w:r>
-        <w:rPr/>
+        <w:t>V rámci projektu nebylo cílem implementovat backend, ale jako dobré řešení se jeví použití templating enginu, který bude data vracet v předem očekávaném formátu. Tyto cesty bychom volali pomocí JS a poté data do stránky s pomocí JS i vložili. Zde by bylo možné použít např. Twig (PHP), Mustache (různé jazyky), Askama (Rust) či mnoho dalších. Backend by mohl čerpat data buď ze souborů či databáze, která by se mohla plnit nějakým administrátorským rozhraním.</w:t>
       </w:r>
       <w:r>
         <w:br w:type="page"/>
@@ -1965,12 +2406,45 @@
         <w:ind w:hanging="431" w:left="431"/>
         <w:rPr/>
       </w:pPr>
-      <w:bookmarkStart w:id="16" w:name="_Toc177628942"/>
+      <w:bookmarkStart w:id="6" w:name="_Toc97126664"/>
+      <w:bookmarkStart w:id="7" w:name="_Toc177628937"/>
+      <w:r>
+        <w:rPr/>
+        <w:t>Využití AI</w:t>
+      </w:r>
+      <w:bookmarkEnd w:id="6"/>
+      <w:bookmarkEnd w:id="7"/>
+      <w:r>
+        <w:rPr/>
+        <w:t xml:space="preserve"> nástrojů</w:t>
+      </w:r>
+    </w:p>
+    <w:p>
+      <w:pPr>
+        <w:pStyle w:val="BodyText"/>
+        <w:rPr/>
+      </w:pPr>
+      <w:r>
+        <w:rPr/>
+        <w:t>V seminární práci jsme využili nástroj ChatGPT s modelem GPT-5.1 (Auto), a to pro tvorbu hrubého návrhu textu v některých částech webu a dokumentace. ChatGPT sice dokáže rychle zplodit spoustu nápadů, ale ty je poté třeba přeformulovat a vyfiltrovat z nich to podstatné, protože mají současné modely tendenci všechno zbytečně „okecávat“, jak jsme si ověřili i během tvorby této práce. Vygenerované texty je o to více potřeba překontrolovat už jen z hlediska důvěry návštěvníků, kteří hledají důvěryhodné lékaře/zdravotnické zařízení. Jde nicméně o přínosný nástroj, když je člověk v „presu“ a potřebuje rychle vytvořit strukturu nějakého textu.</w:t>
+      </w:r>
+      <w:r>
+        <w:br w:type="page"/>
+      </w:r>
+    </w:p>
+    <w:p>
+      <w:pPr>
+        <w:pStyle w:val="Heading1"/>
+        <w:spacing w:before="0" w:after="120"/>
+        <w:ind w:hanging="431" w:left="431"/>
+        <w:rPr/>
+      </w:pPr>
+      <w:bookmarkStart w:id="8" w:name="_Toc177628942"/>
       <w:r>
         <w:rPr/>
         <w:t>Splnění požadavků na projekt</w:t>
       </w:r>
-      <w:bookmarkEnd w:id="16"/>
+      <w:bookmarkEnd w:id="8"/>
     </w:p>
     <w:p>
       <w:pPr>
@@ -2028,9 +2502,9 @@
       </w:r>
     </w:p>
     <w:sectPr>
-      <w:headerReference w:type="even" r:id="rId5"/>
-      <w:headerReference w:type="default" r:id="rId6"/>
-      <w:headerReference w:type="first" r:id="rId7"/>
+      <w:headerReference w:type="even" r:id="rId6"/>
+      <w:headerReference w:type="default" r:id="rId7"/>
+      <w:headerReference w:type="first" r:id="rId8"/>
       <w:type w:val="nextPage"/>
       <w:pgSz w:w="11906" w:h="16838"/>
       <w:pgMar w:left="1985" w:right="851" w:gutter="0" w:header="709" w:top="1418" w:footer="0" w:bottom="1418"/>
@@ -2215,147 +2689,8 @@
       <w:rPr/>
     </w:lvl>
   </w:abstractNum>
-  <w:abstractNum w:abstractNumId="2">
-    <w:lvl w:ilvl="0">
-      <w:numFmt w:val="bullet"/>
-      <w:lvlText w:val="-"/>
-      <w:lvlJc w:val="left"/>
-      <w:pPr>
-        <w:tabs>
-          <w:tab w:val="num" w:pos="0"/>
-        </w:tabs>
-        <w:ind w:left="927" w:hanging="360"/>
-      </w:pPr>
-      <w:rPr>
-        <w:rFonts w:ascii="Times New Roman" w:hAnsi="Times New Roman" w:cs="Times New Roman" w:hint="default"/>
-      </w:rPr>
-    </w:lvl>
-    <w:lvl w:ilvl="1">
-      <w:start w:val="1"/>
-      <w:numFmt w:val="bullet"/>
-      <w:lvlText w:val="o"/>
-      <w:lvlJc w:val="left"/>
-      <w:pPr>
-        <w:tabs>
-          <w:tab w:val="num" w:pos="0"/>
-        </w:tabs>
-        <w:ind w:left="1647" w:hanging="360"/>
-      </w:pPr>
-      <w:rPr>
-        <w:rFonts w:ascii="Courier New" w:hAnsi="Courier New" w:cs="Courier New" w:hint="default"/>
-      </w:rPr>
-    </w:lvl>
-    <w:lvl w:ilvl="2">
-      <w:start w:val="1"/>
-      <w:numFmt w:val="bullet"/>
-      <w:lvlText w:val=""/>
-      <w:lvlJc w:val="left"/>
-      <w:pPr>
-        <w:tabs>
-          <w:tab w:val="num" w:pos="0"/>
-        </w:tabs>
-        <w:ind w:left="2367" w:hanging="360"/>
-      </w:pPr>
-      <w:rPr>
-        <w:rFonts w:ascii="Wingdings" w:hAnsi="Wingdings" w:cs="Wingdings" w:hint="default"/>
-      </w:rPr>
-    </w:lvl>
-    <w:lvl w:ilvl="3">
-      <w:start w:val="1"/>
-      <w:numFmt w:val="bullet"/>
-      <w:lvlText w:val=""/>
-      <w:lvlJc w:val="left"/>
-      <w:pPr>
-        <w:tabs>
-          <w:tab w:val="num" w:pos="0"/>
-        </w:tabs>
-        <w:ind w:left="3087" w:hanging="360"/>
-      </w:pPr>
-      <w:rPr>
-        <w:rFonts w:ascii="Symbol" w:hAnsi="Symbol" w:cs="Symbol" w:hint="default"/>
-      </w:rPr>
-    </w:lvl>
-    <w:lvl w:ilvl="4">
-      <w:start w:val="1"/>
-      <w:numFmt w:val="bullet"/>
-      <w:lvlText w:val="o"/>
-      <w:lvlJc w:val="left"/>
-      <w:pPr>
-        <w:tabs>
-          <w:tab w:val="num" w:pos="0"/>
-        </w:tabs>
-        <w:ind w:left="3807" w:hanging="360"/>
-      </w:pPr>
-      <w:rPr>
-        <w:rFonts w:ascii="Courier New" w:hAnsi="Courier New" w:cs="Courier New" w:hint="default"/>
-      </w:rPr>
-    </w:lvl>
-    <w:lvl w:ilvl="5">
-      <w:start w:val="1"/>
-      <w:numFmt w:val="bullet"/>
-      <w:lvlText w:val=""/>
-      <w:lvlJc w:val="left"/>
-      <w:pPr>
-        <w:tabs>
-          <w:tab w:val="num" w:pos="0"/>
-        </w:tabs>
-        <w:ind w:left="4527" w:hanging="360"/>
-      </w:pPr>
-      <w:rPr>
-        <w:rFonts w:ascii="Wingdings" w:hAnsi="Wingdings" w:cs="Wingdings" w:hint="default"/>
-      </w:rPr>
-    </w:lvl>
-    <w:lvl w:ilvl="6">
-      <w:start w:val="1"/>
-      <w:numFmt w:val="bullet"/>
-      <w:lvlText w:val=""/>
-      <w:lvlJc w:val="left"/>
-      <w:pPr>
-        <w:tabs>
-          <w:tab w:val="num" w:pos="0"/>
-        </w:tabs>
-        <w:ind w:left="5247" w:hanging="360"/>
-      </w:pPr>
-      <w:rPr>
-        <w:rFonts w:ascii="Symbol" w:hAnsi="Symbol" w:cs="Symbol" w:hint="default"/>
-      </w:rPr>
-    </w:lvl>
-    <w:lvl w:ilvl="7">
-      <w:start w:val="1"/>
-      <w:numFmt w:val="bullet"/>
-      <w:lvlText w:val="o"/>
-      <w:lvlJc w:val="left"/>
-      <w:pPr>
-        <w:tabs>
-          <w:tab w:val="num" w:pos="0"/>
-        </w:tabs>
-        <w:ind w:left="5967" w:hanging="360"/>
-      </w:pPr>
-      <w:rPr>
-        <w:rFonts w:ascii="Courier New" w:hAnsi="Courier New" w:cs="Courier New" w:hint="default"/>
-      </w:rPr>
-    </w:lvl>
-    <w:lvl w:ilvl="8">
-      <w:start w:val="1"/>
-      <w:numFmt w:val="bullet"/>
-      <w:lvlText w:val=""/>
-      <w:lvlJc w:val="left"/>
-      <w:pPr>
-        <w:tabs>
-          <w:tab w:val="num" w:pos="0"/>
-        </w:tabs>
-        <w:ind w:left="6687" w:hanging="360"/>
-      </w:pPr>
-      <w:rPr>
-        <w:rFonts w:ascii="Wingdings" w:hAnsi="Wingdings" w:cs="Wingdings" w:hint="default"/>
-      </w:rPr>
-    </w:lvl>
-  </w:abstractNum>
   <w:num w:numId="1">
     <w:abstractNumId w:val="1"/>
-  </w:num>
-  <w:num w:numId="2">
-    <w:abstractNumId w:val="2"/>
   </w:num>
 </w:numbering>
 </file>
@@ -2678,6 +3013,7 @@
     <w:rsid w:val="009d25ef"/>
     <w:pPr>
       <w:widowControl/>
+      <w:suppressAutoHyphens w:val="true"/>
       <w:bidi w:val="0"/>
       <w:spacing w:lineRule="auto" w:line="360" w:before="0" w:after="0"/>
       <w:ind w:firstLine="567"/>
@@ -2974,10 +3310,17 @@
     <w:rsid w:val="00806edf"/>
     <w:rPr/>
   </w:style>
+  <w:style w:type="character" w:styleId="Znakypropoznmkupodarouuser">
+    <w:name w:val="Znaky pro poznámku pod čarou (user)"/>
+    <w:qFormat/>
+    <w:rsid w:val="00806edf"/>
+    <w:rPr>
+      <w:vertAlign w:val="superscript"/>
+    </w:rPr>
+  </w:style>
   <w:style w:type="character" w:styleId="Znakypropoznmkupodarou">
     <w:name w:val="Znaky pro poznámku pod čarou"/>
     <w:qFormat/>
-    <w:rsid w:val="00806edf"/>
     <w:rPr>
       <w:vertAlign w:val="superscript"/>
     </w:rPr>
@@ -3209,7 +3552,6 @@
   </w:style>
   <w:style w:type="character" w:styleId="PodtitulChar" w:customStyle="1">
     <w:name w:val="Podtitul Char"/>
-    <w:link w:val="Subtitle"/>
     <w:qFormat/>
     <w:rsid w:val="00103e9d"/>
     <w:rPr>
@@ -3218,17 +3560,29 @@
       <w:szCs w:val="24"/>
     </w:rPr>
   </w:style>
+  <w:style w:type="character" w:styleId="Odkaznarejstkuser">
+    <w:name w:val="Odkaz na rejstřík (user)"/>
+    <w:qFormat/>
+    <w:rPr/>
+  </w:style>
+  <w:style w:type="character" w:styleId="Strong">
+    <w:name w:val="Strong"/>
+    <w:qFormat/>
+    <w:rPr>
+      <w:b/>
+      <w:bCs/>
+    </w:rPr>
+  </w:style>
   <w:style w:type="character" w:styleId="Odkaznarejstk">
     <w:name w:val="Odkaz na rejstřík"/>
     <w:qFormat/>
     <w:rPr/>
   </w:style>
-  <w:style w:type="character" w:styleId="Strong">
-    <w:name w:val="Strong"/>
-    <w:qFormat/>
-    <w:rPr>
-      <w:b/>
-      <w:bCs/>
+  <w:style w:type="character" w:styleId="Odrky">
+    <w:name w:val="Odrážky"/>
+    <w:qFormat/>
+    <w:rPr>
+      <w:rFonts w:ascii="OpenSymbol" w:hAnsi="OpenSymbol" w:eastAsia="OpenSymbol" w:cs="OpenSymbol"/>
     </w:rPr>
   </w:style>
   <w:style w:type="paragraph" w:styleId="Nadpis">
@@ -3250,7 +3604,7 @@
     <w:name w:val="Body Text"/>
     <w:basedOn w:val="Normal"/>
     <w:pPr>
-      <w:spacing w:lineRule="auto" w:line="276" w:before="0" w:after="140"/>
+      <w:spacing w:lineRule="auto" w:line="360" w:before="0" w:after="140"/>
     </w:pPr>
     <w:rPr/>
   </w:style>
@@ -3289,6 +3643,32 @@
       <w:rFonts w:cs="Noto Sans Devanagari"/>
     </w:rPr>
   </w:style>
+  <w:style w:type="paragraph" w:styleId="Nadpisuser">
+    <w:name w:val="Nadpis (user)"/>
+    <w:basedOn w:val="Normal"/>
+    <w:next w:val="BodyText"/>
+    <w:qFormat/>
+    <w:pPr>
+      <w:keepNext w:val="true"/>
+      <w:spacing w:before="240" w:after="120"/>
+    </w:pPr>
+    <w:rPr>
+      <w:rFonts w:ascii="Liberation Sans" w:hAnsi="Liberation Sans" w:eastAsia="Noto Sans CJK SC" w:cs="Noto Sans Devanagari"/>
+      <w:sz w:val="28"/>
+      <w:szCs w:val="28"/>
+    </w:rPr>
+  </w:style>
+  <w:style w:type="paragraph" w:styleId="Rejstkuser">
+    <w:name w:val="Rejstřík (user)"/>
+    <w:basedOn w:val="Normal"/>
+    <w:qFormat/>
+    <w:pPr>
+      <w:suppressLineNumbers/>
+    </w:pPr>
+    <w:rPr>
+      <w:rFonts w:cs="Noto Sans Devanagari"/>
+    </w:rPr>
+  </w:style>
   <w:style w:type="paragraph" w:styleId="NormalWeb">
     <w:name w:val="Normal (Web)"/>
     <w:basedOn w:val="Normal"/>
@@ -3298,6 +3678,13 @@
     <w:pPr>
       <w:spacing w:beforeAutospacing="1" w:afterAutospacing="1"/>
     </w:pPr>
+    <w:rPr/>
+  </w:style>
+  <w:style w:type="paragraph" w:styleId="Zhlavazpatuser">
+    <w:name w:val="Záhlaví a zápatí (user)"/>
+    <w:basedOn w:val="Normal"/>
+    <w:qFormat/>
+    <w:pPr/>
     <w:rPr/>
   </w:style>
   <w:style w:type="paragraph" w:styleId="Zhlavazpat">
@@ -3339,7 +3726,7 @@
   </w:style>
   <w:style w:type="paragraph" w:styleId="IndexHeading">
     <w:name w:val="index heading"/>
-    <w:basedOn w:val="Nadpis"/>
+    <w:basedOn w:val="Nadpisuser"/>
     <w:pPr/>
     <w:rPr/>
   </w:style>
@@ -3660,17 +4047,18 @@
     <w:rsid w:val="008a2a64"/>
     <w:pPr>
       <w:widowControl/>
+      <w:suppressAutoHyphens w:val="true"/>
       <w:bidi w:val="0"/>
       <w:spacing w:before="0" w:after="0"/>
       <w:jc w:val="left"/>
     </w:pPr>
     <w:rPr>
-      <w:rFonts w:eastAsia="Calibri" w:ascii="Times New Roman" w:hAnsi="Times New Roman" w:cs="Times New Roman"/>
+      <w:rFonts w:ascii="Times New Roman" w:hAnsi="Times New Roman" w:eastAsia="Calibri" w:cs="Times New Roman"/>
       <w:color w:val="auto"/>
       <w:kern w:val="0"/>
       <w:sz w:val="22"/>
       <w:szCs w:val="22"/>
-      <w:lang w:eastAsia="en-US" w:val="cs-CZ" w:bidi="ar-SA"/>
+      <w:lang w:val="cs-CZ" w:eastAsia="en-US" w:bidi="ar-SA"/>
     </w:rPr>
   </w:style>
   <w:style w:type="paragraph" w:styleId="ListParagraph">
@@ -3706,29 +4094,17 @@
       <w:szCs w:val="32"/>
     </w:rPr>
   </w:style>
-  <w:style w:type="paragraph" w:styleId="Podtituluser" w:customStyle="1">
-    <w:name w:val="Podtitul (user)"/>
-    <w:basedOn w:val="Normal"/>
+  <w:style w:type="paragraph" w:styleId="Subtitle">
+    <w:name w:val="Subtitle"/>
+    <w:basedOn w:val="Nadpisuser"/>
     <w:next w:val="Normal"/>
     <w:link w:val="PodtitulChar"/>
     <w:qFormat/>
-    <w:rsid w:val="00103e9d"/>
-    <w:pPr>
-      <w:spacing w:before="0" w:after="60"/>
-      <w:jc w:val="center"/>
-      <w:outlineLvl w:val="1"/>
-    </w:pPr>
-    <w:rPr/>
-  </w:style>
-  <w:style w:type="paragraph" w:styleId="Subtitle">
-    <w:name w:val="Subtitle"/>
-    <w:basedOn w:val="Nadpis"/>
-    <w:qFormat/>
     <w:pPr/>
     <w:rPr/>
   </w:style>
-  <w:style w:type="numbering" w:styleId="Bezseznamu" w:default="1">
-    <w:name w:val="Bez seznamu"/>
+  <w:style w:type="numbering" w:styleId="Bezseznamuuser" w:default="1">
+    <w:name w:val="Bez seznamu (user)"/>
     <w:uiPriority w:val="99"/>
     <w:semiHidden/>
     <w:unhideWhenUsed/>
@@ -3865,7 +4241,6 @@
     <w:basedOn w:val="TableNormal"/>
     <w:uiPriority w:val="68"/>
     <w:rsid w:val="0024021f"/>
-    <w:rPr/>
     <w:tblPr>
       <w:tblStyleRowBandSize w:val="1"/>
       <w:tblStyleColBandSize w:val="1"/>
@@ -3973,7 +4348,6 @@
     <w:basedOn w:val="TableNormal"/>
     <w:uiPriority w:val="60"/>
     <w:rsid w:val="00e85f6a"/>
-    <w:rPr/>
     <w:tblPr>
       <w:tblStyleRowBandSize w:val="1"/>
       <w:tblStyleColBandSize w:val="1"/>

</xml_diff>

<commit_message>
fix: drobne upravy v dokumentaci
</commit_message>
<xml_diff>
--- a/Docs/web-design-dokumentace.docx
+++ b/Docs/web-design-dokumentace.docx
@@ -1492,7 +1492,7 @@
       </w:pPr>
       <w:r>
         <w:rPr/>
-        <w:t>jednoduché ovládání pro uživatele, kteří využivají asistivní technologie (např. čtečka pro nevidomé)</w:t>
+        <w:t>jednoduché ovládání pro uživatele, kteří využívají asistivní technologie (např. čtečka pro nevidomé)</w:t>
       </w:r>
     </w:p>
     <w:p>
@@ -1569,7 +1569,13 @@
           <w:rPr>
             <w:rStyle w:val="Hyperlink"/>
           </w:rPr>
-          <w:t>výsledná implementací</w:t>
+          <w:t>výsledná implementac</w:t>
+        </w:r>
+        <w:r>
+          <w:rPr>
+            <w:rStyle w:val="Hyperlink"/>
+          </w:rPr>
+          <w:t>e</w:t>
         </w:r>
       </w:hyperlink>
     </w:p>
@@ -2617,11 +2623,27 @@
       </w:pPr>
       <w:r>
         <w:rPr/>
-        <w:t xml:space="preserve">profilová </w:t>
-      </w:r>
-      <w:r>
-        <w:rPr/>
-        <w:t xml:space="preserve">fotografie, </w:t>
+        <w:t>profilov</w:t>
+      </w:r>
+      <w:r>
+        <w:rPr/>
+        <w:t>ou</w:t>
+      </w:r>
+      <w:r>
+        <w:rPr/>
+        <w:t xml:space="preserve"> </w:t>
+      </w:r>
+      <w:r>
+        <w:rPr/>
+        <w:t>fotografi</w:t>
+      </w:r>
+      <w:r>
+        <w:rPr/>
+        <w:t>i</w:t>
+      </w:r>
+      <w:r>
+        <w:rPr/>
+        <w:t xml:space="preserve">, </w:t>
       </w:r>
       <w:r>
         <w:rPr/>
@@ -2629,7 +2651,31 @@
       </w:r>
       <w:r>
         <w:rPr/>
-        <w:t xml:space="preserve"> zkušenosti, jazyky, specializaci, léta praxe, mluvené jazyky, popisek</w:t>
+        <w:t xml:space="preserve"> zkušenosti, jazyky, specializaci, léta praxe, </w:t>
+      </w:r>
+      <w:r>
+        <w:rPr/>
+        <w:t xml:space="preserve">seznam </w:t>
+      </w:r>
+      <w:r>
+        <w:rPr/>
+        <w:t>mluven</w:t>
+      </w:r>
+      <w:r>
+        <w:rPr/>
+        <w:t xml:space="preserve">ých </w:t>
+      </w:r>
+      <w:r>
+        <w:rPr/>
+        <w:t>jazyk</w:t>
+      </w:r>
+      <w:r>
+        <w:rPr/>
+        <w:t>ů</w:t>
+      </w:r>
+      <w:r>
+        <w:rPr/>
+        <w:t>, popisek</w:t>
       </w:r>
     </w:p>
     <w:p>
@@ -2643,7 +2689,11 @@
       </w:pPr>
       <w:r>
         <w:rPr/>
-        <w:t>odkazy na detail profilu a rezervaci.</w:t>
+        <w:t xml:space="preserve">tlačítka </w:t>
+      </w:r>
+      <w:r>
+        <w:rPr/>
+        <w:t>detail profilu a rezervaci.</w:t>
       </w:r>
     </w:p>
     <w:p>
@@ -6304,8 +6354,8 @@
         <w:rPr/>
       </w:pPr>
       <w:bookmarkStart w:id="34" w:name="__RefHeading___Toc431_3256122682"/>
-      <w:bookmarkStart w:id="35" w:name="_Toc177628937"/>
-      <w:bookmarkStart w:id="36" w:name="_Toc97126664"/>
+      <w:bookmarkStart w:id="35" w:name="_Toc97126664"/>
+      <w:bookmarkStart w:id="36" w:name="_Toc177628937"/>
       <w:bookmarkEnd w:id="34"/>
       <w:r>
         <w:rPr/>
@@ -7194,6 +7244,32 @@
       <w:pPr>
         <w:pStyle w:val="Normal"/>
         <w:numPr>
+          <w:ilvl w:val="2"/>
+          <w:numId w:val="14"/>
+        </w:numPr>
+        <w:rPr/>
+      </w:pPr>
+      <w:r>
+        <w:rPr/>
+        <w:t>Ú</w:t>
+      </w:r>
+      <w:r>
+        <w:rPr/>
+        <w:t xml:space="preserve">vodní strana </w:t>
+      </w:r>
+      <w:r>
+        <w:rPr/>
+        <w:t>(index.html)</w:t>
+      </w:r>
+      <w:r>
+        <w:rPr/>
+        <w:t xml:space="preserve"> + Vyhledávání (search.html)</w:t>
+      </w:r>
+    </w:p>
+    <w:p>
+      <w:pPr>
+        <w:pStyle w:val="Normal"/>
+        <w:numPr>
           <w:ilvl w:val="1"/>
           <w:numId w:val="14"/>
         </w:numPr>
@@ -7438,7 +7514,15 @@
       </w:pPr>
       <w:r>
         <w:rPr/>
-        <w:t>Výstup spustitelný např. ve webové prohlížeči, bez nutnosti instalovat aplikaci ✓</w:t>
+        <w:t>Výstup spustitelný např. ve webové</w:t>
+      </w:r>
+      <w:r>
+        <w:rPr/>
+        <w:t>m</w:t>
+      </w:r>
+      <w:r>
+        <w:rPr/>
+        <w:t xml:space="preserve"> prohlížeči, bez nutnosti instalovat aplikaci ✓</w:t>
       </w:r>
     </w:p>
     <w:p>
@@ -7845,7 +7929,7 @@
                   <wp:align>center</wp:align>
                 </wp:positionH>
                 <wp:positionV relativeFrom="paragraph">
-                  <wp:posOffset>635</wp:posOffset>
+                  <wp:align>top</wp:align>
                 </wp:positionV>
                 <wp:extent cx="4948555" cy="3997325"/>
                 <wp:effectExtent l="0" t="0" r="0" b="0"/>
@@ -7953,7 +8037,7 @@
           </mc:Choice>
           <mc:Fallback>
             <w:pict>
-              <v:rect style="position:absolute;rotation:-0;width:389.65pt;height:314.75pt;mso-wrap-distance-left:0pt;mso-wrap-distance-right:0pt;mso-wrap-distance-top:0pt;mso-wrap-distance-bottom:0pt;margin-top:0pt;mso-position-vertical:top;mso-position-vertical-relative:text;margin-left:31.95pt;mso-position-horizontal:center;mso-position-horizontal-relative:text">
+              <v:rect style="position:absolute;rotation:-0;width:389.65pt;height:314.75pt;mso-wrap-distance-left:0pt;mso-wrap-distance-right:0pt;mso-wrap-distance-top:0pt;mso-wrap-distance-bottom:0pt;margin-top:-6.55pt;mso-position-vertical:top;mso-position-vertical-relative:text;margin-left:31.95pt;mso-position-horizontal:center;mso-position-horizontal-relative:text">
                 <v:textbox inset="0in,0in,0in,0in">
                   <w:txbxContent>
                     <w:p>
@@ -13670,7 +13754,12 @@
     <w:next w:val="BodyText"/>
     <w:qFormat/>
     <w:pPr>
+      <w:numPr>
+        <w:ilvl w:val="0"/>
+        <w:numId w:val="0"/>
+      </w:numPr>
       <w:spacing w:before="60" w:after="60"/>
+      <w:ind w:firstLine="567"/>
       <w:outlineLvl w:val="8"/>
     </w:pPr>
     <w:rPr>
@@ -13686,7 +13775,12 @@
     <w:next w:val="BodyText"/>
     <w:qFormat/>
     <w:pPr>
+      <w:numPr>
+        <w:ilvl w:val="0"/>
+        <w:numId w:val="0"/>
+      </w:numPr>
       <w:spacing w:before="60" w:after="60"/>
+      <w:ind w:firstLine="567"/>
       <w:outlineLvl w:val="8"/>
     </w:pPr>
     <w:rPr>

</xml_diff>